<commit_message>
Realised our logistic regression model was wrong because we counted patients who had major complications in the previous cycle as being dead.
It turns out neither predictor is significant.
</commit_message>
<xml_diff>
--- a/Report/group5_11932_2312275_Feedback group 4-1.docx
+++ b/Report/group5_11932_2312275_Feedback group 4-1.docx
@@ -581,7 +581,7 @@
     <w:p>
       <w:r>
         <w:rPr>
-          <w:rFonts w:eastAsia="Arial" w:cs="Arial" w:ascii="Arial" w:hAnsi="Arial"/>
+          <w:rFonts w:cs="Arial" w:ascii="Arial" w:hAnsi="Arial" w:eastAsia="Arial"/>
           <w:b w:val="false"/>
           <w:bCs w:val="false"/>
           <w:i w:val="false"/>
@@ -600,11 +600,12 @@
           <w:kern w:val="0"/>
           <w:position w:val="0"/>
           <w:sz w:val="20"/>
+          <w:sz w:val="20"/>
           <w:szCs w:val="22"/>
           <w:u w:val="none"/>
           <w:vertAlign w:val="baseline"/>
           <w:em w:val="none"/>
-          <w:lang w:bidi="ar-SA" w:eastAsia="en-GB" w:val="en"/>
+          <w:lang w:val="en" w:bidi="ar-SA" w:eastAsia="en-GB"/>
         </w:rPr>
         <w:t>This was only being done in the BCA, not the PSA, because the BCA wasn’t modelling parameter uncertainty, it was for patient uncertainty.</w:t>
       </w:r>
@@ -614,7 +615,7 @@
     <w:p>
       <w:r>
         <w:rPr>
-          <w:rFonts w:eastAsia="Arial" w:cs="Arial" w:ascii="Arial" w:hAnsi="Arial"/>
+          <w:rFonts w:cs="Arial" w:ascii="Arial" w:hAnsi="Arial" w:eastAsia="Arial"/>
           <w:b w:val="false"/>
           <w:bCs w:val="false"/>
           <w:i w:val="false"/>
@@ -633,11 +634,12 @@
           <w:kern w:val="0"/>
           <w:position w:val="0"/>
           <w:sz w:val="20"/>
+          <w:sz w:val="20"/>
           <w:szCs w:val="22"/>
           <w:u w:val="none"/>
           <w:vertAlign w:val="baseline"/>
           <w:em w:val="none"/>
-          <w:lang w:bidi="ar-SA" w:eastAsia="en-GB" w:val="en"/>
+          <w:lang w:val="en" w:bidi="ar-SA" w:eastAsia="en-GB"/>
         </w:rPr>
         <w:t xml:space="preserve">I think you guys mean comments, not pseudo-code. </w:t>
       </w:r>
@@ -647,7 +649,7 @@
     <w:p>
       <w:r>
         <w:rPr>
-          <w:rFonts w:eastAsia="Arial" w:cs="Arial" w:ascii="Arial" w:hAnsi="Arial"/>
+          <w:rFonts w:cs="Arial" w:ascii="Arial" w:hAnsi="Arial" w:eastAsia="Arial"/>
           <w:b w:val="false"/>
           <w:bCs w:val="false"/>
           <w:i w:val="false"/>
@@ -666,13 +668,14 @@
           <w:kern w:val="0"/>
           <w:position w:val="0"/>
           <w:sz w:val="20"/>
+          <w:sz w:val="20"/>
           <w:szCs w:val="22"/>
           <w:u w:val="none"/>
           <w:vertAlign w:val="baseline"/>
           <w:em w:val="none"/>
-          <w:lang w:bidi="ar-SA" w:eastAsia="en-GB" w:val="en"/>
-        </w:rPr>
-        <w:t>Thanks, we will do this.</w:t>
+          <w:lang w:val="en" w:bidi="ar-SA" w:eastAsia="en-GB"/>
+        </w:rPr>
+        <w:t>Thanks for the suggestion. Neither age nor sex were significant predictors at the 0.1 level so we decided not to do it.</w:t>
       </w:r>
     </w:p>
   </w:comment>
@@ -680,7 +683,7 @@
     <w:p>
       <w:r>
         <w:rPr>
-          <w:rFonts w:eastAsia="Arial" w:cs="Arial" w:ascii="Arial" w:hAnsi="Arial"/>
+          <w:rFonts w:cs="Arial" w:ascii="Arial" w:hAnsi="Arial" w:eastAsia="Arial"/>
           <w:b w:val="false"/>
           <w:bCs w:val="false"/>
           <w:i w:val="false"/>
@@ -699,11 +702,12 @@
           <w:kern w:val="0"/>
           <w:position w:val="0"/>
           <w:sz w:val="20"/>
+          <w:sz w:val="20"/>
           <w:szCs w:val="22"/>
           <w:u w:val="none"/>
           <w:vertAlign w:val="baseline"/>
           <w:em w:val="none"/>
-          <w:lang w:bidi="ar-SA" w:eastAsia="en-GB" w:val="en"/>
+          <w:lang w:val="en" w:bidi="ar-SA" w:eastAsia="en-GB"/>
         </w:rPr>
         <w:t>This is incorrect. The exp.model uses the function Tx1.Event.alt which skips the additional treatment cycles if the helper function returns false.</w:t>
       </w:r>
@@ -713,7 +717,7 @@
     <w:p>
       <w:r>
         <w:rPr>
-          <w:rFonts w:eastAsia="Arial" w:cs="Arial" w:ascii="Arial" w:hAnsi="Arial"/>
+          <w:rFonts w:cs="Arial" w:ascii="Arial" w:hAnsi="Arial" w:eastAsia="Arial"/>
           <w:b w:val="false"/>
           <w:bCs w:val="false"/>
           <w:i w:val="false"/>
@@ -732,11 +736,12 @@
           <w:kern w:val="0"/>
           <w:position w:val="0"/>
           <w:sz w:val="20"/>
+          <w:sz w:val="20"/>
           <w:szCs w:val="22"/>
           <w:u w:val="none"/>
           <w:vertAlign w:val="baseline"/>
           <w:em w:val="none"/>
-          <w:lang w:bidi="ar-SA" w:eastAsia="en-GB" w:val="en"/>
+          <w:lang w:val="en" w:bidi="ar-SA" w:eastAsia="en-GB"/>
         </w:rPr>
         <w:t>They are. The exp model uses function.exp.costs which calls up the func.dxcost helper functions.</w:t>
       </w:r>
@@ -746,7 +751,7 @@
     <w:p>
       <w:r>
         <w:rPr>
-          <w:rFonts w:eastAsia="Arial" w:cs="Arial" w:ascii="Arial" w:hAnsi="Arial"/>
+          <w:rFonts w:cs="Arial" w:ascii="Arial" w:hAnsi="Arial" w:eastAsia="Arial"/>
           <w:b w:val="false"/>
           <w:bCs w:val="false"/>
           <w:i w:val="false"/>
@@ -765,11 +770,12 @@
           <w:kern w:val="0"/>
           <w:position w:val="0"/>
           <w:sz w:val="20"/>
+          <w:sz w:val="20"/>
           <w:szCs w:val="22"/>
           <w:u w:val="none"/>
           <w:vertAlign w:val="baseline"/>
           <w:em w:val="none"/>
-          <w:lang w:bidi="ar-SA" w:eastAsia="en-GB" w:val="en"/>
+          <w:lang w:val="en" w:bidi="ar-SA" w:eastAsia="en-GB"/>
         </w:rPr>
         <w:t>The data is saved in csv format which is a universal format for storing tabular data, and can easily be used inside R. It is not an Excel specific format.</w:t>
       </w:r>
@@ -784,7 +790,6 @@
     <w:rPrDefault>
       <w:rPr>
         <w:rFonts w:ascii="Arial" w:hAnsi="Arial" w:eastAsia="Arial" w:cs="Arial"/>
-        <w:sz w:val="22"/>
         <w:szCs w:val="22"/>
         <w:lang w:val="en" w:eastAsia="en-GB" w:bidi="ar-SA"/>
       </w:rPr>
@@ -1178,6 +1183,7 @@
     <w:qFormat/>
     <w:pPr>
       <w:widowControl/>
+      <w:suppressAutoHyphens w:val="true"/>
       <w:bidi w:val="0"/>
       <w:spacing w:lineRule="auto" w:line="276" w:before="0" w:after="0"/>
       <w:jc w:val="left"/>

</xml_diff>